<commit_message>
Directory and File Changes
</commit_message>
<xml_diff>
--- a/Resources.docx
+++ b/Resources.docx
@@ -5,14 +5,70 @@
     <w:p>
       <w:pPr>
         <w:rPr>
+          <w:b/>
+          <w:bCs/>
           <w:u w:val="single"/>
         </w:rPr>
       </w:pPr>
       <w:r>
         <w:rPr>
+          <w:b/>
+          <w:bCs/>
           <w:u w:val="single"/>
         </w:rPr>
-        <w:t>Resources</w:t>
+        <w:t>Data Resources</w:t>
+      </w:r>
+    </w:p>
+    <w:p>
+      <w:pPr>
+        <w:rPr>
+          <w:b/>
+          <w:bCs/>
+          <w:u w:val="single"/>
+        </w:rPr>
+      </w:pPr>
+    </w:p>
+    <w:p>
+      <w:pPr>
+        <w:rPr>
+          <w:b/>
+          <w:bCs/>
+          <w:u w:val="single"/>
+        </w:rPr>
+      </w:pPr>
+      <w:r>
+        <w:rPr>
+          <w:b/>
+          <w:bCs/>
+          <w:u w:val="single"/>
+        </w:rPr>
+        <w:t>Research Resources</w:t>
+      </w:r>
+    </w:p>
+    <w:p>
+      <w:pPr>
+        <w:rPr>
+          <w:b/>
+          <w:bCs/>
+          <w:u w:val="single"/>
+        </w:rPr>
+      </w:pPr>
+    </w:p>
+    <w:p>
+      <w:pPr>
+        <w:rPr>
+          <w:b/>
+          <w:bCs/>
+          <w:u w:val="single"/>
+        </w:rPr>
+      </w:pPr>
+      <w:r>
+        <w:rPr>
+          <w:b/>
+          <w:bCs/>
+          <w:u w:val="single"/>
+        </w:rPr>
+        <w:t>Coding Resources</w:t>
       </w:r>
     </w:p>
     <w:sectPr>

</xml_diff>